<commit_message>
Add PDF file and last changes
</commit_message>
<xml_diff>
--- a/Test assingment new_notes.docx
+++ b/Test assingment new_notes.docx
@@ -1873,16 +1873,12 @@
           <w:numId w:val="3"/>
         </w:numPr>
         <w:rPr>
-          <w:b/>
-          <w:bCs/>
-          <w:color w:val="4472C4" w:themeColor="accent1"/>
-          <w:lang w:val="en-US"/>
-        </w:rPr>
-      </w:pPr>
-      <w:r>
-        <w:rPr>
-          <w:b/>
-          <w:bCs/>
+          <w:color w:val="4472C4" w:themeColor="accent1"/>
+          <w:lang w:val="en-US"/>
+        </w:rPr>
+      </w:pPr>
+      <w:r>
+        <w:rPr>
           <w:color w:val="4472C4" w:themeColor="accent1"/>
           <w:lang w:val="en-US"/>
         </w:rPr>
@@ -1890,8 +1886,6 @@
       </w:r>
       <w:r>
         <w:rPr>
-          <w:b/>
-          <w:bCs/>
           <w:color w:val="4472C4" w:themeColor="accent1"/>
           <w:lang w:val="en-US"/>
         </w:rPr>
@@ -1900,8 +1894,6 @@
       <w:proofErr w:type="spellStart"/>
       <w:r>
         <w:rPr>
-          <w:b/>
-          <w:bCs/>
           <w:color w:val="4472C4" w:themeColor="accent1"/>
           <w:lang w:val="en-US"/>
         </w:rPr>
@@ -1910,8 +1902,6 @@
       <w:proofErr w:type="spellEnd"/>
       <w:r>
         <w:rPr>
-          <w:b/>
-          <w:bCs/>
           <w:color w:val="4472C4" w:themeColor="accent1"/>
           <w:lang w:val="en-US"/>
         </w:rPr>
@@ -1919,8 +1909,6 @@
       </w:r>
       <w:r>
         <w:rPr>
-          <w:b/>
-          <w:bCs/>
           <w:color w:val="4472C4" w:themeColor="accent1"/>
           <w:lang w:val="en-US"/>
         </w:rPr>
@@ -1928,8 +1916,6 @@
       </w:r>
       <w:r>
         <w:rPr>
-          <w:b/>
-          <w:bCs/>
           <w:color w:val="4472C4" w:themeColor="accent1"/>
           <w:lang w:val="en-US"/>
         </w:rPr>
@@ -1937,8 +1923,6 @@
       </w:r>
       <w:r>
         <w:rPr>
-          <w:b/>
-          <w:bCs/>
           <w:color w:val="4472C4" w:themeColor="accent1"/>
           <w:lang w:val="en-US"/>
         </w:rPr>
@@ -1946,8 +1930,6 @@
       </w:r>
       <w:r>
         <w:rPr>
-          <w:b/>
-          <w:bCs/>
           <w:color w:val="4472C4" w:themeColor="accent1"/>
           <w:lang w:val="en-US"/>
         </w:rPr>
@@ -1955,8 +1937,6 @@
       </w:r>
       <w:r>
         <w:rPr>
-          <w:b/>
-          <w:bCs/>
           <w:color w:val="4472C4" w:themeColor="accent1"/>
           <w:lang w:val="en-GB"/>
         </w:rPr>
@@ -1964,8 +1944,6 @@
       </w:r>
       <w:r>
         <w:rPr>
-          <w:b/>
-          <w:bCs/>
           <w:color w:val="4472C4" w:themeColor="accent1"/>
           <w:lang w:val="en-GB"/>
         </w:rPr>
@@ -1973,8 +1951,6 @@
       </w:r>
       <w:r>
         <w:rPr>
-          <w:b/>
-          <w:bCs/>
           <w:color w:val="4472C4" w:themeColor="accent1"/>
           <w:lang w:val="en-GB"/>
         </w:rPr>
@@ -1983,8 +1959,6 @@
       <w:proofErr w:type="gramStart"/>
       <w:r>
         <w:rPr>
-          <w:b/>
-          <w:bCs/>
           <w:color w:val="4472C4" w:themeColor="accent1"/>
           <w:lang w:val="en-GB"/>
         </w:rPr>
@@ -1992,8 +1966,6 @@
       </w:r>
       <w:r>
         <w:rPr>
-          <w:b/>
-          <w:bCs/>
           <w:color w:val="4472C4" w:themeColor="accent1"/>
           <w:lang w:val="en-GB"/>
         </w:rPr>
@@ -2001,8 +1973,6 @@
       </w:r>
       <w:r>
         <w:rPr>
-          <w:b/>
-          <w:bCs/>
           <w:color w:val="4472C4" w:themeColor="accent1"/>
           <w:lang w:val="en-GB"/>
         </w:rPr>
@@ -2011,18 +1981,13 @@
       <w:proofErr w:type="gramEnd"/>
       <w:r>
         <w:rPr>
-          <w:b/>
-          <w:bCs/>
           <w:color w:val="4472C4" w:themeColor="accent1"/>
           <w:lang w:val="en-GB"/>
         </w:rPr>
         <w:t xml:space="preserve">, or to run one test for the whole period? </w:t>
       </w:r>
-      <w:commentRangeStart w:id="0"/>
-      <w:r>
-        <w:rPr>
-          <w:b/>
-          <w:bCs/>
+      <w:r>
+        <w:rPr>
           <w:color w:val="4472C4" w:themeColor="accent1"/>
           <w:lang w:val="en-GB"/>
         </w:rPr>
@@ -2030,8 +1995,6 @@
       </w:r>
       <w:r>
         <w:rPr>
-          <w:b/>
-          <w:bCs/>
           <w:color w:val="4472C4" w:themeColor="accent1"/>
           <w:lang w:val="en-GB"/>
         </w:rPr>
@@ -2039,8 +2002,6 @@
       </w:r>
       <w:r>
         <w:rPr>
-          <w:b/>
-          <w:bCs/>
           <w:color w:val="4472C4" w:themeColor="accent1"/>
           <w:lang w:val="en-GB"/>
         </w:rPr>
@@ -2048,8 +2009,6 @@
       </w:r>
       <w:r>
         <w:rPr>
-          <w:b/>
-          <w:bCs/>
           <w:color w:val="4472C4" w:themeColor="accent1"/>
           <w:lang w:val="en-GB"/>
         </w:rPr>
@@ -2057,8 +2016,6 @@
       </w:r>
       <w:r>
         <w:rPr>
-          <w:b/>
-          <w:bCs/>
           <w:color w:val="4472C4" w:themeColor="accent1"/>
           <w:lang w:val="en-GB"/>
         </w:rPr>
@@ -2066,8 +2023,6 @@
       </w:r>
       <w:r>
         <w:rPr>
-          <w:b/>
-          <w:bCs/>
           <w:color w:val="4472C4" w:themeColor="accent1"/>
           <w:lang w:val="en-GB"/>
         </w:rPr>
@@ -2075,8 +2030,6 @@
       </w:r>
       <w:r>
         <w:rPr>
-          <w:b/>
-          <w:bCs/>
           <w:color w:val="4472C4" w:themeColor="accent1"/>
           <w:lang w:val="en-GB"/>
         </w:rPr>
@@ -2084,8 +2037,6 @@
       </w:r>
       <w:r>
         <w:rPr>
-          <w:b/>
-          <w:bCs/>
           <w:color w:val="4472C4" w:themeColor="accent1"/>
           <w:lang w:val="en-GB"/>
         </w:rPr>
@@ -2093,22 +2044,366 @@
       </w:r>
       <w:r>
         <w:rPr>
-          <w:b/>
-          <w:bCs/>
           <w:color w:val="4472C4" w:themeColor="accent1"/>
           <w:lang w:val="en-GB"/>
         </w:rPr>
         <w:t xml:space="preserve"> </w:t>
       </w:r>
-      <w:commentRangeEnd w:id="0"/>
-      <w:r>
-        <w:rPr>
-          <w:rStyle w:val="Odkaznakoment"/>
-          <w:b/>
-          <w:bCs/>
-          <w:color w:val="4472C4" w:themeColor="accent1"/>
-        </w:rPr>
-        <w:commentReference w:id="0"/>
+    </w:p>
+    <w:p>
+      <w:pPr>
+        <w:pStyle w:val="Odstavecseseznamem"/>
+        <w:rPr>
+          <w:b/>
+          <w:bCs/>
+          <w:color w:val="4472C4" w:themeColor="accent1"/>
+          <w:lang w:val="en-GB"/>
+        </w:rPr>
+      </w:pPr>
+    </w:p>
+    <w:p>
+      <w:pPr>
+        <w:pStyle w:val="Odstavecseseznamem"/>
+        <w:rPr>
+          <w:b/>
+          <w:bCs/>
+          <w:i/>
+          <w:iCs/>
+          <w:color w:val="4472C4" w:themeColor="accent1"/>
+          <w:lang w:val="en-GB"/>
+        </w:rPr>
+      </w:pPr>
+      <w:r>
+        <w:rPr>
+          <w:b/>
+          <w:bCs/>
+          <w:i/>
+          <w:iCs/>
+          <w:color w:val="4472C4" w:themeColor="accent1"/>
+          <w:lang w:val="en-GB"/>
+        </w:rPr>
+        <w:t xml:space="preserve">No, </w:t>
+      </w:r>
+      <w:proofErr w:type="gramStart"/>
+      <w:r>
+        <w:rPr>
+          <w:b/>
+          <w:bCs/>
+          <w:i/>
+          <w:iCs/>
+          <w:color w:val="4472C4" w:themeColor="accent1"/>
+          <w:lang w:val="en-GB"/>
+        </w:rPr>
+        <w:t>the  ration</w:t>
+      </w:r>
+      <w:proofErr w:type="gramEnd"/>
+      <w:r>
+        <w:rPr>
+          <w:b/>
+          <w:bCs/>
+          <w:i/>
+          <w:iCs/>
+          <w:color w:val="4472C4" w:themeColor="accent1"/>
+          <w:lang w:val="en-GB"/>
+        </w:rPr>
+        <w:t xml:space="preserve"> of users in </w:t>
+      </w:r>
+      <w:proofErr w:type="spellStart"/>
+      <w:r>
+        <w:rPr>
+          <w:b/>
+          <w:bCs/>
+          <w:i/>
+          <w:iCs/>
+          <w:color w:val="4472C4" w:themeColor="accent1"/>
+          <w:lang w:val="en-GB"/>
+        </w:rPr>
+        <w:t>reco</w:t>
+      </w:r>
+      <w:proofErr w:type="spellEnd"/>
+      <w:r>
+        <w:rPr>
+          <w:b/>
+          <w:bCs/>
+          <w:i/>
+          <w:iCs/>
+          <w:color w:val="4472C4" w:themeColor="accent1"/>
+          <w:lang w:val="en-GB"/>
+        </w:rPr>
+        <w:t xml:space="preserve"> group and is the test group is really not 50:50. </w:t>
+      </w:r>
+      <w:r>
+        <w:rPr>
+          <w:b/>
+          <w:bCs/>
+          <w:i/>
+          <w:iCs/>
+          <w:color w:val="4472C4" w:themeColor="accent1"/>
+          <w:lang w:val="en-GB"/>
+        </w:rPr>
+        <w:br/>
+      </w:r>
+      <w:r>
+        <w:rPr>
+          <w:b/>
+          <w:bCs/>
+          <w:i/>
+          <w:iCs/>
+          <w:color w:val="4472C4" w:themeColor="accent1"/>
+          <w:lang w:val="en-GB"/>
+        </w:rPr>
+        <w:t>H</w:t>
+      </w:r>
+      <w:r>
+        <w:rPr>
+          <w:b/>
+          <w:bCs/>
+          <w:i/>
+          <w:iCs/>
+          <w:color w:val="4472C4" w:themeColor="accent1"/>
+          <w:lang w:val="en-GB"/>
+        </w:rPr>
+        <w:t>ere</w:t>
+      </w:r>
+      <w:r>
+        <w:rPr>
+          <w:b/>
+          <w:bCs/>
+          <w:i/>
+          <w:iCs/>
+          <w:color w:val="4472C4" w:themeColor="accent1"/>
+          <w:lang w:val="en-GB"/>
+        </w:rPr>
+        <w:t xml:space="preserve"> is</w:t>
+      </w:r>
+      <w:r>
+        <w:rPr>
+          <w:b/>
+          <w:bCs/>
+          <w:i/>
+          <w:iCs/>
+          <w:color w:val="4472C4" w:themeColor="accent1"/>
+          <w:lang w:val="en-GB"/>
+        </w:rPr>
+        <w:t xml:space="preserve"> an explanation:</w:t>
+      </w:r>
+    </w:p>
+    <w:p>
+      <w:pPr>
+        <w:pStyle w:val="Odstavecseseznamem"/>
+        <w:numPr>
+          <w:ilvl w:val="0"/>
+          <w:numId w:val="5"/>
+        </w:numPr>
+        <w:rPr>
+          <w:b/>
+          <w:bCs/>
+          <w:i/>
+          <w:iCs/>
+          <w:color w:val="4472C4" w:themeColor="accent1"/>
+          <w:lang w:val="en-GB"/>
+        </w:rPr>
+      </w:pPr>
+      <w:r>
+        <w:rPr>
+          <w:b/>
+          <w:bCs/>
+          <w:i/>
+          <w:iCs/>
+          <w:color w:val="4472C4" w:themeColor="accent1"/>
+          <w:lang w:val="en-GB"/>
+        </w:rPr>
+        <w:t xml:space="preserve">I tested the data distribution for each day </w:t>
+      </w:r>
+      <w:proofErr w:type="gramStart"/>
+      <w:r>
+        <w:rPr>
+          <w:b/>
+          <w:bCs/>
+          <w:i/>
+          <w:iCs/>
+          <w:color w:val="4472C4" w:themeColor="accent1"/>
+          <w:lang w:val="en-GB"/>
+        </w:rPr>
+        <w:t>and also</w:t>
+      </w:r>
+      <w:proofErr w:type="gramEnd"/>
+      <w:r>
+        <w:rPr>
+          <w:b/>
+          <w:bCs/>
+          <w:i/>
+          <w:iCs/>
+          <w:color w:val="4472C4" w:themeColor="accent1"/>
+          <w:lang w:val="en-GB"/>
+        </w:rPr>
+        <w:t xml:space="preserve"> for the whole peri</w:t>
+      </w:r>
+      <w:r>
+        <w:rPr>
+          <w:b/>
+          <w:bCs/>
+          <w:i/>
+          <w:iCs/>
+          <w:color w:val="4472C4" w:themeColor="accent1"/>
+          <w:lang w:val="en-GB"/>
+        </w:rPr>
+        <w:t>od</w:t>
+      </w:r>
+      <w:r>
+        <w:rPr>
+          <w:b/>
+          <w:bCs/>
+          <w:i/>
+          <w:iCs/>
+          <w:color w:val="4472C4" w:themeColor="accent1"/>
+          <w:lang w:val="en-GB"/>
+        </w:rPr>
+        <w:t xml:space="preserve">. </w:t>
+      </w:r>
+    </w:p>
+    <w:p>
+      <w:pPr>
+        <w:pStyle w:val="Odstavecseseznamem"/>
+        <w:numPr>
+          <w:ilvl w:val="1"/>
+          <w:numId w:val="5"/>
+        </w:numPr>
+        <w:rPr>
+          <w:b/>
+          <w:bCs/>
+          <w:i/>
+          <w:iCs/>
+          <w:color w:val="4472C4" w:themeColor="accent1"/>
+          <w:lang w:val="en-GB"/>
+        </w:rPr>
+      </w:pPr>
+      <w:r>
+        <w:rPr>
+          <w:b/>
+          <w:bCs/>
+          <w:i/>
+          <w:iCs/>
+          <w:color w:val="4472C4" w:themeColor="accent1"/>
+          <w:lang w:val="en-GB"/>
+        </w:rPr>
+        <w:t xml:space="preserve">Not a single suitable distribution was found for the country CH, nor within each day. </w:t>
+      </w:r>
+    </w:p>
+    <w:p>
+      <w:pPr>
+        <w:pStyle w:val="Odstavecseseznamem"/>
+        <w:numPr>
+          <w:ilvl w:val="1"/>
+          <w:numId w:val="5"/>
+        </w:numPr>
+        <w:rPr>
+          <w:b/>
+          <w:bCs/>
+          <w:i/>
+          <w:iCs/>
+          <w:color w:val="4472C4" w:themeColor="accent1"/>
+          <w:lang w:val="en-GB"/>
+        </w:rPr>
+      </w:pPr>
+      <w:r>
+        <w:rPr>
+          <w:b/>
+          <w:bCs/>
+          <w:i/>
+          <w:iCs/>
+          <w:color w:val="4472C4" w:themeColor="accent1"/>
+          <w:lang w:val="en-GB"/>
+        </w:rPr>
+        <w:t xml:space="preserve">For the NE country, two suitable distributions were found within each day, the remaining days were not suitably </w:t>
+      </w:r>
+      <w:proofErr w:type="gramStart"/>
+      <w:r>
+        <w:rPr>
+          <w:b/>
+          <w:bCs/>
+          <w:i/>
+          <w:iCs/>
+          <w:color w:val="4472C4" w:themeColor="accent1"/>
+          <w:lang w:val="en-GB"/>
+        </w:rPr>
+        <w:t>distributed</w:t>
+      </w:r>
+      <w:proofErr w:type="gramEnd"/>
+      <w:r>
+        <w:rPr>
+          <w:b/>
+          <w:bCs/>
+          <w:i/>
+          <w:iCs/>
+          <w:color w:val="4472C4" w:themeColor="accent1"/>
+          <w:lang w:val="en-GB"/>
+        </w:rPr>
+        <w:t xml:space="preserve"> and the overall test also came out negative. </w:t>
+      </w:r>
+    </w:p>
+    <w:p>
+      <w:pPr>
+        <w:pStyle w:val="Odstavecseseznamem"/>
+        <w:numPr>
+          <w:ilvl w:val="0"/>
+          <w:numId w:val="5"/>
+        </w:numPr>
+        <w:rPr>
+          <w:b/>
+          <w:bCs/>
+          <w:i/>
+          <w:iCs/>
+          <w:color w:val="4472C4" w:themeColor="accent1"/>
+          <w:lang w:val="en-GB"/>
+        </w:rPr>
+      </w:pPr>
+      <w:r>
+        <w:rPr>
+          <w:b/>
+          <w:bCs/>
+          <w:i/>
+          <w:iCs/>
+          <w:color w:val="4472C4" w:themeColor="accent1"/>
+          <w:lang w:val="en-GB"/>
+        </w:rPr>
+        <w:t>I used a binomial test.</w:t>
+      </w:r>
+    </w:p>
+    <w:p>
+      <w:pPr>
+        <w:pStyle w:val="Odstavecseseznamem"/>
+        <w:numPr>
+          <w:ilvl w:val="0"/>
+          <w:numId w:val="5"/>
+        </w:numPr>
+        <w:rPr>
+          <w:b/>
+          <w:bCs/>
+          <w:color w:val="4472C4" w:themeColor="accent1"/>
+        </w:rPr>
+      </w:pPr>
+      <w:r>
+        <w:rPr>
+          <w:b/>
+          <w:bCs/>
+          <w:i/>
+          <w:iCs/>
+          <w:color w:val="4472C4" w:themeColor="accent1"/>
+          <w:lang w:val="en-GB"/>
+        </w:rPr>
+        <w:t>It is not necessary for all partial results to be positive for an overall positive test.</w:t>
+      </w:r>
+      <w:r>
+        <w:rPr>
+          <w:b/>
+          <w:bCs/>
+          <w:i/>
+          <w:iCs/>
+          <w:color w:val="4472C4" w:themeColor="accent1"/>
+          <w:lang w:val="en-GB"/>
+        </w:rPr>
+        <w:t xml:space="preserve"> </w:t>
       </w:r>
     </w:p>
     <w:p>
@@ -2119,20 +2414,178 @@
           <w:numId w:val="3"/>
         </w:numPr>
         <w:rPr>
-          <w:b/>
-          <w:bCs/>
-          <w:color w:val="4472C4" w:themeColor="accent1"/>
-          <w:lang w:val="en-US"/>
-        </w:rPr>
-      </w:pPr>
-      <w:r>
-        <w:rPr>
-          <w:b/>
-          <w:bCs/>
+          <w:color w:val="4472C4" w:themeColor="accent1"/>
+          <w:lang w:val="en-US"/>
+        </w:rPr>
+      </w:pPr>
+      <w:r>
+        <w:rPr>
           <w:color w:val="4472C4" w:themeColor="accent1"/>
           <w:lang w:val="en-US"/>
         </w:rPr>
         <w:t xml:space="preserve">What about the users with an unassigned group? Bambino thinks the test is fine if their share is below 0.5%. </w:t>
+      </w:r>
+    </w:p>
+    <w:p>
+      <w:pPr>
+        <w:pStyle w:val="Odstavecseseznamem"/>
+        <w:numPr>
+          <w:ilvl w:val="1"/>
+          <w:numId w:val="3"/>
+        </w:numPr>
+        <w:rPr>
+          <w:b/>
+          <w:bCs/>
+          <w:i/>
+          <w:iCs/>
+          <w:color w:val="4472C4" w:themeColor="accent1"/>
+          <w:lang w:val="en-GB"/>
+        </w:rPr>
+      </w:pPr>
+      <w:r>
+        <w:rPr>
+          <w:b/>
+          <w:bCs/>
+          <w:i/>
+          <w:iCs/>
+          <w:color w:val="4472C4" w:themeColor="accent1"/>
+          <w:lang w:val="en-GB"/>
+        </w:rPr>
+        <w:t xml:space="preserve">Share of users with an unassigned group for CH: </w:t>
+      </w:r>
+    </w:p>
+    <w:p>
+      <w:pPr>
+        <w:pStyle w:val="Odstavecseseznamem"/>
+        <w:ind w:left="1440" w:firstLine="684"/>
+        <w:rPr>
+          <w:b/>
+          <w:bCs/>
+          <w:i/>
+          <w:iCs/>
+          <w:color w:val="4472C4" w:themeColor="accent1"/>
+          <w:lang w:val="en-GB"/>
+        </w:rPr>
+      </w:pPr>
+      <w:r>
+        <w:rPr>
+          <w:b/>
+          <w:bCs/>
+          <w:i/>
+          <w:iCs/>
+          <w:color w:val="4472C4" w:themeColor="accent1"/>
+          <w:lang w:val="en-GB"/>
+        </w:rPr>
+        <w:t>The test is not fine, share is 0.59%</w:t>
+      </w:r>
+    </w:p>
+    <w:p>
+      <w:pPr>
+        <w:pStyle w:val="Odstavecseseznamem"/>
+        <w:numPr>
+          <w:ilvl w:val="1"/>
+          <w:numId w:val="3"/>
+        </w:numPr>
+        <w:rPr>
+          <w:b/>
+          <w:bCs/>
+          <w:i/>
+          <w:iCs/>
+          <w:color w:val="4472C4" w:themeColor="accent1"/>
+          <w:lang w:val="en-GB"/>
+        </w:rPr>
+      </w:pPr>
+      <w:r>
+        <w:rPr>
+          <w:b/>
+          <w:bCs/>
+          <w:i/>
+          <w:iCs/>
+          <w:color w:val="4472C4" w:themeColor="accent1"/>
+          <w:lang w:val="en-GB"/>
+        </w:rPr>
+        <w:t xml:space="preserve">Share of users with an unassigned group for NE: </w:t>
+      </w:r>
+    </w:p>
+    <w:p>
+      <w:pPr>
+        <w:pStyle w:val="Odstavecseseznamem"/>
+        <w:ind w:left="1440" w:firstLine="684"/>
+        <w:rPr>
+          <w:b/>
+          <w:bCs/>
+          <w:i/>
+          <w:iCs/>
+          <w:color w:val="4472C4" w:themeColor="accent1"/>
+          <w:lang w:val="en-GB"/>
+        </w:rPr>
+      </w:pPr>
+      <w:r>
+        <w:rPr>
+          <w:b/>
+          <w:bCs/>
+          <w:i/>
+          <w:iCs/>
+          <w:color w:val="4472C4" w:themeColor="accent1"/>
+          <w:lang w:val="en-GB"/>
+        </w:rPr>
+        <w:t>The test is not fine, share is 0.53%</w:t>
+      </w:r>
+    </w:p>
+    <w:p>
+      <w:pPr>
+        <w:rPr>
+          <w:b/>
+          <w:bCs/>
+          <w:i/>
+          <w:iCs/>
+          <w:color w:val="4472C4" w:themeColor="accent1"/>
+          <w:lang w:val="en-GB"/>
+        </w:rPr>
+      </w:pPr>
+      <w:r>
+        <w:rPr>
+          <w:b/>
+          <w:bCs/>
+          <w:i/>
+          <w:iCs/>
+          <w:color w:val="4472C4" w:themeColor="accent1"/>
+          <w:lang w:val="en-GB"/>
+        </w:rPr>
+        <w:tab/>
+      </w:r>
+      <w:r>
+        <w:rPr>
+          <w:b/>
+          <w:bCs/>
+          <w:i/>
+          <w:iCs/>
+          <w:color w:val="4472C4" w:themeColor="accent1"/>
+          <w:lang w:val="en-GB"/>
+        </w:rPr>
+        <w:t xml:space="preserve">I checked this </w:t>
+      </w:r>
+      <w:r>
+        <w:rPr>
+          <w:b/>
+          <w:bCs/>
+          <w:i/>
+          <w:iCs/>
+          <w:color w:val="4472C4" w:themeColor="accent1"/>
+          <w:lang w:val="en-GB"/>
+        </w:rPr>
+        <w:t>task</w:t>
+      </w:r>
+      <w:r>
+        <w:rPr>
+          <w:b/>
+          <w:bCs/>
+          <w:i/>
+          <w:iCs/>
+          <w:color w:val="4472C4" w:themeColor="accent1"/>
+          <w:lang w:val="en-GB"/>
+        </w:rPr>
+        <w:t xml:space="preserve"> using ratios and a statistical binomial test. Both methods were negative.</w:t>
       </w:r>
     </w:p>
     <w:p>
@@ -2143,71 +2596,120 @@
           <w:numId w:val="3"/>
         </w:numPr>
         <w:rPr>
-          <w:lang w:val="en-US"/>
-        </w:rPr>
-      </w:pPr>
-      <w:r>
-        <w:rPr>
-          <w:color w:val="FFD966" w:themeColor="accent4" w:themeTint="99"/>
+          <w:color w:val="0070C0"/>
+          <w:lang w:val="en-US"/>
+        </w:rPr>
+      </w:pPr>
+      <w:r>
+        <w:rPr>
+          <w:color w:val="0070C0"/>
           <w:lang w:val="en-US"/>
         </w:rPr>
         <w:t xml:space="preserve">Do you find </w:t>
       </w:r>
       <w:r>
         <w:rPr>
-          <w:color w:val="FFD966" w:themeColor="accent4" w:themeTint="99"/>
+          <w:color w:val="0070C0"/>
           <w:lang w:val="en-US"/>
         </w:rPr>
         <w:t>a</w:t>
       </w:r>
       <w:r>
         <w:rPr>
-          <w:color w:val="FFD966" w:themeColor="accent4" w:themeTint="99"/>
+          <w:color w:val="0070C0"/>
           <w:lang w:val="en-US"/>
         </w:rPr>
         <w:t xml:space="preserve">ny other problems related to </w:t>
       </w:r>
       <w:r>
         <w:rPr>
-          <w:color w:val="FFD966" w:themeColor="accent4" w:themeTint="99"/>
+          <w:color w:val="0070C0"/>
           <w:lang w:val="en-US"/>
         </w:rPr>
         <w:t xml:space="preserve">a </w:t>
       </w:r>
       <w:r>
         <w:rPr>
-          <w:color w:val="FFD966" w:themeColor="accent4" w:themeTint="99"/>
+          <w:color w:val="0070C0"/>
           <w:lang w:val="en-US"/>
         </w:rPr>
         <w:t>group assignment</w:t>
       </w:r>
       <w:r>
         <w:rPr>
-          <w:color w:val="FFD966" w:themeColor="accent4" w:themeTint="99"/>
-          <w:lang w:val="en-US"/>
-        </w:rPr>
-        <w:t xml:space="preserve"> in the </w:t>
-      </w:r>
-      <w:commentRangeStart w:id="1"/>
-      <w:r>
-        <w:rPr>
-          <w:lang w:val="en-US"/>
-        </w:rPr>
-        <w:t>data</w:t>
-      </w:r>
-      <w:commentRangeEnd w:id="1"/>
-      <w:r>
-        <w:rPr>
-          <w:rStyle w:val="Odkaznakoment"/>
-        </w:rPr>
-        <w:commentReference w:id="1"/>
-      </w:r>
-      <w:r>
-        <w:rPr>
+          <w:color w:val="0070C0"/>
+          <w:lang w:val="en-US"/>
+        </w:rPr>
+        <w:t xml:space="preserve"> in the data</w:t>
+      </w:r>
+      <w:r>
+        <w:rPr>
+          <w:color w:val="0070C0"/>
           <w:lang w:val="en-US"/>
         </w:rPr>
         <w:t>?</w:t>
       </w:r>
+    </w:p>
+    <w:p>
+      <w:pPr>
+        <w:pStyle w:val="Odstavecseseznamem"/>
+        <w:numPr>
+          <w:ilvl w:val="1"/>
+          <w:numId w:val="3"/>
+        </w:numPr>
+        <w:rPr>
+          <w:b/>
+          <w:bCs/>
+          <w:i/>
+          <w:iCs/>
+          <w:color w:val="0070C0"/>
+          <w:lang w:val="en-US"/>
+        </w:rPr>
+      </w:pPr>
+      <w:r>
+        <w:rPr>
+          <w:b/>
+          <w:bCs/>
+          <w:i/>
+          <w:iCs/>
+          <w:color w:val="0070C0"/>
+          <w:lang w:val="en-US"/>
+        </w:rPr>
+        <w:t xml:space="preserve">There is the problem, because in the according to the assignment there should be the number 99, but after checking I find that there is </w:t>
+      </w:r>
+      <w:proofErr w:type="spellStart"/>
+      <w:r>
+        <w:rPr>
+          <w:b/>
+          <w:bCs/>
+          <w:i/>
+          <w:iCs/>
+          <w:color w:val="0070C0"/>
+          <w:lang w:val="en-US"/>
+        </w:rPr>
+        <w:t>NaN</w:t>
+      </w:r>
+      <w:proofErr w:type="spellEnd"/>
+      <w:r>
+        <w:rPr>
+          <w:b/>
+          <w:bCs/>
+          <w:i/>
+          <w:iCs/>
+          <w:color w:val="0070C0"/>
+          <w:lang w:val="en-US"/>
+        </w:rPr>
+        <w:t>.</w:t>
+      </w:r>
+    </w:p>
+    <w:p>
+      <w:pPr>
+        <w:pStyle w:val="Odstavecseseznamem"/>
+        <w:rPr>
+          <w:color w:val="0070C0"/>
+          <w:lang w:val="en-US"/>
+        </w:rPr>
+      </w:pPr>
     </w:p>
     <w:p>
       <w:pPr>
@@ -2217,16 +2719,12 @@
           <w:numId w:val="3"/>
         </w:numPr>
         <w:rPr>
-          <w:b/>
-          <w:bCs/>
-          <w:color w:val="4472C4" w:themeColor="accent1"/>
-          <w:lang w:val="en-US"/>
-        </w:rPr>
-      </w:pPr>
-      <w:r>
-        <w:rPr>
-          <w:b/>
-          <w:bCs/>
+          <w:color w:val="4472C4" w:themeColor="accent1"/>
+          <w:lang w:val="en-US"/>
+        </w:rPr>
+      </w:pPr>
+      <w:r>
+        <w:rPr>
           <w:color w:val="4472C4" w:themeColor="accent1"/>
           <w:lang w:val="en-US"/>
         </w:rPr>
@@ -2234,33 +2732,265 @@
       </w:r>
       <w:r>
         <w:rPr>
-          <w:b/>
-          <w:bCs/>
-          <w:color w:val="4472C4" w:themeColor="accent1"/>
-          <w:lang w:val="en-US"/>
-        </w:rPr>
-        <w:t xml:space="preserve">What is their share? </w:t>
-      </w:r>
-      <w:commentRangeStart w:id="2"/>
-      <w:r>
-        <w:rPr>
-          <w:b/>
-          <w:bCs/>
-          <w:color w:val="4472C4" w:themeColor="accent1"/>
-          <w:lang w:val="en-US"/>
-        </w:rPr>
-        <w:t>How do you propose to handle them?</w:t>
-      </w:r>
-      <w:commentRangeEnd w:id="2"/>
-      <w:r>
-        <w:rPr>
-          <w:rStyle w:val="Odkaznakoment"/>
-          <w:b/>
-          <w:bCs/>
-          <w:color w:val="4472C4" w:themeColor="accent1"/>
-        </w:rPr>
-        <w:commentReference w:id="2"/>
-      </w:r>
+          <w:color w:val="4472C4" w:themeColor="accent1"/>
+          <w:lang w:val="en-US"/>
+        </w:rPr>
+        <w:t>What is their share? How do you propose to handle them?</w:t>
+      </w:r>
+      <w:r>
+        <w:t xml:space="preserve"> </w:t>
+      </w:r>
+    </w:p>
+    <w:p>
+      <w:pPr>
+        <w:pStyle w:val="Odstavecseseznamem"/>
+        <w:rPr>
+          <w:b/>
+          <w:bCs/>
+          <w:color w:val="4472C4" w:themeColor="accent1"/>
+          <w:lang w:val="en-US"/>
+        </w:rPr>
+      </w:pPr>
+    </w:p>
+    <w:p>
+      <w:pPr>
+        <w:pStyle w:val="Odstavecseseznamem"/>
+        <w:numPr>
+          <w:ilvl w:val="1"/>
+          <w:numId w:val="3"/>
+        </w:numPr>
+        <w:rPr>
+          <w:b/>
+          <w:bCs/>
+          <w:i/>
+          <w:iCs/>
+          <w:color w:val="4472C4" w:themeColor="accent1"/>
+          <w:lang w:val="en-US"/>
+        </w:rPr>
+      </w:pPr>
+      <w:r>
+        <w:rPr>
+          <w:b/>
+          <w:bCs/>
+          <w:i/>
+          <w:iCs/>
+          <w:color w:val="4472C4" w:themeColor="accent1"/>
+          <w:lang w:val="en-US"/>
+        </w:rPr>
+        <w:t>Share of orders that are not in GA data for CH: 5.52%</w:t>
+      </w:r>
+      <w:r>
+        <w:rPr>
+          <w:i/>
+          <w:iCs/>
+        </w:rPr>
+        <w:t xml:space="preserve"> </w:t>
+      </w:r>
+    </w:p>
+    <w:p>
+      <w:pPr>
+        <w:pStyle w:val="Odstavecseseznamem"/>
+        <w:rPr>
+          <w:b/>
+          <w:bCs/>
+          <w:i/>
+          <w:iCs/>
+          <w:color w:val="4472C4" w:themeColor="accent1"/>
+          <w:lang w:val="en-US"/>
+        </w:rPr>
+      </w:pPr>
+    </w:p>
+    <w:p>
+      <w:pPr>
+        <w:pStyle w:val="Odstavecseseznamem"/>
+        <w:numPr>
+          <w:ilvl w:val="1"/>
+          <w:numId w:val="3"/>
+        </w:numPr>
+        <w:rPr>
+          <w:b/>
+          <w:bCs/>
+          <w:i/>
+          <w:iCs/>
+          <w:color w:val="4472C4" w:themeColor="accent1"/>
+          <w:lang w:val="en-US"/>
+        </w:rPr>
+      </w:pPr>
+      <w:r>
+        <w:rPr>
+          <w:b/>
+          <w:bCs/>
+          <w:i/>
+          <w:iCs/>
+          <w:color w:val="4472C4" w:themeColor="accent1"/>
+          <w:lang w:val="en-US"/>
+        </w:rPr>
+        <w:t>Share of orders that are not in GA data for NE: 3.36%</w:t>
+      </w:r>
+    </w:p>
+    <w:p>
+      <w:pPr>
+        <w:pStyle w:val="Odstavecseseznamem"/>
+        <w:rPr>
+          <w:b/>
+          <w:bCs/>
+          <w:color w:val="4472C4" w:themeColor="accent1"/>
+          <w:lang w:val="en-US"/>
+        </w:rPr>
+      </w:pPr>
+    </w:p>
+    <w:p>
+      <w:pPr>
+        <w:pStyle w:val="Odstavecseseznamem"/>
+        <w:numPr>
+          <w:ilvl w:val="1"/>
+          <w:numId w:val="3"/>
+        </w:numPr>
+        <w:rPr>
+          <w:b/>
+          <w:bCs/>
+          <w:i/>
+          <w:iCs/>
+          <w:color w:val="4472C4" w:themeColor="accent1"/>
+          <w:lang w:val="en-US"/>
+        </w:rPr>
+      </w:pPr>
+      <w:r>
+        <w:rPr>
+          <w:b/>
+          <w:bCs/>
+          <w:i/>
+          <w:iCs/>
+          <w:color w:val="4472C4" w:themeColor="accent1"/>
+          <w:lang w:val="en-US"/>
+        </w:rPr>
+        <w:t>Th</w:t>
+      </w:r>
+      <w:r>
+        <w:rPr>
+          <w:b/>
+          <w:bCs/>
+          <w:i/>
+          <w:iCs/>
+          <w:color w:val="4472C4" w:themeColor="accent1"/>
+          <w:lang w:val="en-US"/>
+        </w:rPr>
+        <w:t>ese</w:t>
+      </w:r>
+      <w:r>
+        <w:rPr>
+          <w:b/>
+          <w:bCs/>
+          <w:i/>
+          <w:iCs/>
+          <w:color w:val="4472C4" w:themeColor="accent1"/>
+          <w:lang w:val="en-US"/>
+        </w:rPr>
+        <w:t xml:space="preserve"> values are for my AB test not relevant</w:t>
+      </w:r>
+      <w:r>
+        <w:rPr>
+          <w:b/>
+          <w:bCs/>
+          <w:i/>
+          <w:iCs/>
+          <w:color w:val="4472C4" w:themeColor="accent1"/>
+          <w:lang w:val="en-US"/>
+        </w:rPr>
+        <w:t xml:space="preserve"> </w:t>
+      </w:r>
+      <w:proofErr w:type="spellStart"/>
+      <w:proofErr w:type="gramStart"/>
+      <w:r>
+        <w:rPr>
+          <w:b/>
+          <w:bCs/>
+          <w:i/>
+          <w:iCs/>
+          <w:color w:val="4472C4" w:themeColor="accent1"/>
+          <w:lang w:val="en-US"/>
+        </w:rPr>
+        <w:t>any more</w:t>
+      </w:r>
+      <w:proofErr w:type="spellEnd"/>
+      <w:proofErr w:type="gramEnd"/>
+      <w:r>
+        <w:rPr>
+          <w:b/>
+          <w:bCs/>
+          <w:i/>
+          <w:iCs/>
+          <w:color w:val="4472C4" w:themeColor="accent1"/>
+          <w:lang w:val="en-US"/>
+        </w:rPr>
+        <w:t xml:space="preserve">, so thanks </w:t>
+      </w:r>
+      <w:r>
+        <w:rPr>
+          <w:b/>
+          <w:bCs/>
+          <w:i/>
+          <w:iCs/>
+          <w:color w:val="4472C4" w:themeColor="accent1"/>
+          <w:lang w:val="en-US"/>
+        </w:rPr>
+        <w:t>“</w:t>
+      </w:r>
+      <w:r>
+        <w:rPr>
+          <w:b/>
+          <w:bCs/>
+          <w:i/>
+          <w:iCs/>
+          <w:color w:val="4472C4" w:themeColor="accent1"/>
+          <w:lang w:val="en-US"/>
+        </w:rPr>
+        <w:t>inner join</w:t>
+      </w:r>
+      <w:r>
+        <w:rPr>
+          <w:b/>
+          <w:bCs/>
+          <w:i/>
+          <w:iCs/>
+          <w:color w:val="4472C4" w:themeColor="accent1"/>
+          <w:lang w:val="en-US"/>
+        </w:rPr>
+        <w:t>”</w:t>
+      </w:r>
+      <w:r>
+        <w:rPr>
+          <w:b/>
+          <w:bCs/>
+          <w:i/>
+          <w:iCs/>
+          <w:color w:val="4472C4" w:themeColor="accent1"/>
+          <w:lang w:val="en-US"/>
+        </w:rPr>
+        <w:t xml:space="preserve"> I actually drop them</w:t>
+      </w:r>
+      <w:r>
+        <w:rPr>
+          <w:b/>
+          <w:bCs/>
+          <w:i/>
+          <w:iCs/>
+          <w:color w:val="4472C4" w:themeColor="accent1"/>
+          <w:lang w:val="en-US"/>
+        </w:rPr>
+        <w:t>.</w:t>
+      </w:r>
+    </w:p>
+    <w:p>
+      <w:pPr>
+        <w:pStyle w:val="Odstavecseseznamem"/>
+        <w:rPr>
+          <w:b/>
+          <w:bCs/>
+          <w:color w:val="4472C4" w:themeColor="accent1"/>
+          <w:lang w:val="en-US"/>
+        </w:rPr>
+      </w:pPr>
     </w:p>
     <w:p>
       <w:pPr>
@@ -2270,27 +3000,27 @@
           <w:numId w:val="3"/>
         </w:numPr>
         <w:rPr>
-          <w:color w:val="FFD966" w:themeColor="accent4" w:themeTint="99"/>
-          <w:lang w:val="en-US"/>
-        </w:rPr>
-      </w:pPr>
-      <w:r>
-        <w:rPr>
-          <w:color w:val="70AD47" w:themeColor="accent6"/>
+          <w:color w:val="0070C0"/>
+          <w:lang w:val="en-US"/>
+        </w:rPr>
+      </w:pPr>
+      <w:r>
+        <w:rPr>
+          <w:color w:val="0070C0"/>
           <w:lang w:val="en-GB"/>
         </w:rPr>
         <w:t>D</w:t>
       </w:r>
       <w:r>
         <w:rPr>
-          <w:color w:val="70AD47" w:themeColor="accent6"/>
+          <w:color w:val="0070C0"/>
           <w:lang w:val="en-GB"/>
         </w:rPr>
         <w:t xml:space="preserve">oes the </w:t>
       </w:r>
       <w:r>
         <w:rPr>
-          <w:color w:val="70AD47" w:themeColor="accent6"/>
+          <w:color w:val="0070C0"/>
           <w:lang w:val="en-GB"/>
         </w:rPr>
         <w:t>“</w:t>
@@ -2298,7 +3028,7 @@
       <w:proofErr w:type="spellStart"/>
       <w:r>
         <w:rPr>
-          <w:color w:val="70AD47" w:themeColor="accent6"/>
+          <w:color w:val="0070C0"/>
           <w:lang w:val="en-GB"/>
         </w:rPr>
         <w:t>reco</w:t>
@@ -2306,72 +3036,42 @@
       <w:proofErr w:type="spellEnd"/>
       <w:r>
         <w:rPr>
-          <w:color w:val="70AD47" w:themeColor="accent6"/>
+          <w:color w:val="0070C0"/>
           <w:lang w:val="en-GB"/>
         </w:rPr>
         <w:t xml:space="preserve"> group” earn</w:t>
       </w:r>
       <w:r>
         <w:rPr>
-          <w:color w:val="70AD47" w:themeColor="accent6"/>
+          <w:color w:val="0070C0"/>
           <w:lang w:val="en-GB"/>
         </w:rPr>
         <w:t>, on average, a</w:t>
       </w:r>
       <w:r>
         <w:rPr>
-          <w:color w:val="70AD47" w:themeColor="accent6"/>
-          <w:lang w:val="en-GB"/>
-        </w:rPr>
-        <w:t xml:space="preserve"> greater revenue</w:t>
-      </w:r>
-      <w:r>
-        <w:rPr>
-          <w:color w:val="538135" w:themeColor="accent6" w:themeShade="BF"/>
-          <w:lang w:val="en-GB"/>
-        </w:rPr>
-        <w:t xml:space="preserve">? </w:t>
-      </w:r>
-      <w:commentRangeStart w:id="3"/>
-      <w:r>
-        <w:rPr>
-          <w:color w:val="538135" w:themeColor="accent6" w:themeShade="BF"/>
-          <w:lang w:val="en-GB"/>
-        </w:rPr>
-        <w:t>Does it have larger orders</w:t>
-      </w:r>
-      <w:commentRangeEnd w:id="3"/>
-      <w:r>
-        <w:rPr>
-          <w:rStyle w:val="Odkaznakoment"/>
-          <w:color w:val="538135" w:themeColor="accent6" w:themeShade="BF"/>
-        </w:rPr>
-        <w:commentReference w:id="3"/>
-      </w:r>
-      <w:r>
-        <w:rPr>
-          <w:color w:val="538135" w:themeColor="accent6" w:themeShade="BF"/>
-          <w:lang w:val="en-GB"/>
-        </w:rPr>
-        <w:t xml:space="preserve">? </w:t>
-      </w:r>
-      <w:r>
-        <w:rPr>
-          <w:color w:val="538135" w:themeColor="accent6" w:themeShade="BF"/>
+          <w:color w:val="0070C0"/>
+          <w:lang w:val="en-GB"/>
+        </w:rPr>
+        <w:t xml:space="preserve"> greater revenue? Does it have larger orders? </w:t>
+      </w:r>
+      <w:r>
+        <w:rPr>
+          <w:color w:val="0070C0"/>
           <w:lang w:val="en-GB"/>
         </w:rPr>
         <w:t>Propose</w:t>
       </w:r>
       <w:r>
         <w:rPr>
-          <w:color w:val="538135" w:themeColor="accent6" w:themeShade="BF"/>
+          <w:color w:val="0070C0"/>
           <w:lang w:val="en-GB"/>
         </w:rPr>
         <w:t xml:space="preserve"> </w:t>
       </w:r>
       <w:r>
         <w:rPr>
-          <w:color w:val="538135" w:themeColor="accent6" w:themeShade="BF"/>
+          <w:color w:val="0070C0"/>
           <w:lang w:val="en-GB"/>
         </w:rPr>
         <w:t>appropriate metrics and</w:t>
@@ -2380,8 +3080,202 @@
         <w:rPr>
           <w:b/>
           <w:bCs/>
-          <w:color w:val="538135" w:themeColor="accent6" w:themeShade="BF"/>
-          <w:lang w:val="en-GB"/>
+          <w:color w:val="0070C0"/>
+          <w:lang w:val="en-GB"/>
+        </w:rPr>
+        <w:t xml:space="preserve"> visualize</w:t>
+      </w:r>
+      <w:r>
+        <w:rPr>
+          <w:color w:val="0070C0"/>
+          <w:lang w:val="en-GB"/>
+        </w:rPr>
+        <w:t xml:space="preserve"> them. </w:t>
+      </w:r>
+      <w:r>
+        <w:rPr>
+          <w:color w:val="0070C0"/>
+          <w:lang w:val="en-GB"/>
+        </w:rPr>
+        <w:t xml:space="preserve">Is there </w:t>
+      </w:r>
+      <w:r>
+        <w:rPr>
+          <w:color w:val="0070C0"/>
+          <w:lang w:val="en-GB"/>
+        </w:rPr>
+        <w:t xml:space="preserve">any other metric </w:t>
+      </w:r>
+      <w:r>
+        <w:rPr>
+          <w:color w:val="0070C0"/>
+          <w:lang w:val="en-GB"/>
+        </w:rPr>
+        <w:t xml:space="preserve">you may wish to </w:t>
+      </w:r>
+      <w:r>
+        <w:rPr>
+          <w:color w:val="0070C0"/>
+          <w:lang w:val="en-GB"/>
+        </w:rPr>
+        <w:t>evaluate</w:t>
+      </w:r>
+      <w:r>
+        <w:rPr>
+          <w:color w:val="0070C0"/>
+          <w:lang w:val="en-GB"/>
+        </w:rPr>
+        <w:t>?</w:t>
+      </w:r>
+    </w:p>
+    <w:p>
+      <w:pPr>
+        <w:pStyle w:val="Odstavecseseznamem"/>
+        <w:numPr>
+          <w:ilvl w:val="1"/>
+          <w:numId w:val="3"/>
+        </w:numPr>
+        <w:rPr>
+          <w:b/>
+          <w:bCs/>
+          <w:i/>
+          <w:iCs/>
+          <w:color w:val="0070C0"/>
+          <w:lang w:val="en-US"/>
+        </w:rPr>
+      </w:pPr>
+      <w:r>
+        <w:rPr>
+          <w:b/>
+          <w:bCs/>
+          <w:i/>
+          <w:iCs/>
+          <w:color w:val="0070C0"/>
+          <w:lang w:val="en-US"/>
+        </w:rPr>
+        <w:t>Tests for no country show that individual groups have on average higher revenues or larger orders.</w:t>
+      </w:r>
+    </w:p>
+    <w:p>
+      <w:pPr>
+        <w:pStyle w:val="Odstavecseseznamem"/>
+        <w:numPr>
+          <w:ilvl w:val="1"/>
+          <w:numId w:val="3"/>
+        </w:numPr>
+        <w:rPr>
+          <w:b/>
+          <w:bCs/>
+          <w:i/>
+          <w:iCs/>
+          <w:color w:val="0070C0"/>
+          <w:lang w:val="en-US"/>
+        </w:rPr>
+      </w:pPr>
+      <w:r>
+        <w:rPr>
+          <w:b/>
+          <w:bCs/>
+          <w:i/>
+          <w:iCs/>
+          <w:color w:val="0070C0"/>
+          <w:lang w:val="en-US"/>
+        </w:rPr>
+        <w:t xml:space="preserve">I used t-test for statistical testing. </w:t>
+      </w:r>
+    </w:p>
+    <w:p>
+      <w:pPr>
+        <w:pStyle w:val="Odstavecseseznamem"/>
+        <w:numPr>
+          <w:ilvl w:val="1"/>
+          <w:numId w:val="3"/>
+        </w:numPr>
+        <w:rPr>
+          <w:b/>
+          <w:bCs/>
+          <w:i/>
+          <w:iCs/>
+          <w:color w:val="0070C0"/>
+          <w:lang w:val="en-US"/>
+        </w:rPr>
+      </w:pPr>
+      <w:r>
+        <w:rPr>
+          <w:b/>
+          <w:bCs/>
+          <w:i/>
+          <w:iCs/>
+          <w:color w:val="0070C0"/>
+          <w:lang w:val="en-US"/>
+        </w:rPr>
+        <w:t xml:space="preserve">You can see the visualization in the attached </w:t>
+      </w:r>
+      <w:proofErr w:type="spellStart"/>
+      <w:r>
+        <w:rPr>
+          <w:b/>
+          <w:bCs/>
+          <w:i/>
+          <w:iCs/>
+          <w:color w:val="0070C0"/>
+          <w:lang w:val="en-US"/>
+        </w:rPr>
+        <w:t>jupyter</w:t>
+      </w:r>
+      <w:proofErr w:type="spellEnd"/>
+      <w:r>
+        <w:rPr>
+          <w:b/>
+          <w:bCs/>
+          <w:i/>
+          <w:iCs/>
+          <w:color w:val="0070C0"/>
+          <w:lang w:val="en-US"/>
+        </w:rPr>
+        <w:t xml:space="preserve"> file or in the folder</w:t>
+      </w:r>
+      <w:r>
+        <w:rPr>
+          <w:b/>
+          <w:bCs/>
+          <w:i/>
+          <w:iCs/>
+          <w:color w:val="0070C0"/>
+          <w:lang w:val="en-US"/>
+        </w:rPr>
+        <w:t xml:space="preserve"> “plots”</w:t>
+      </w:r>
+      <w:r>
+        <w:rPr>
+          <w:b/>
+          <w:bCs/>
+          <w:i/>
+          <w:iCs/>
+          <w:color w:val="0070C0"/>
+          <w:lang w:val="en-US"/>
+        </w:rPr>
+        <w:t xml:space="preserve"> with charts. </w:t>
+      </w:r>
+      <w:r>
+        <w:rPr>
+          <w:b/>
+          <w:bCs/>
+          <w:i/>
+          <w:iCs/>
+          <w:color w:val="0070C0"/>
+          <w:lang w:val="en-US"/>
+        </w:rPr>
+        <w:t>You can find</w:t>
+      </w:r>
+      <w:r>
+        <w:rPr>
+          <w:b/>
+          <w:bCs/>
+          <w:i/>
+          <w:iCs/>
+          <w:color w:val="0070C0"/>
+          <w:lang w:val="en-US"/>
         </w:rPr>
         <w:t xml:space="preserve"> </w:t>
       </w:r>
@@ -2389,75 +3283,163 @@
         <w:rPr>
           <w:b/>
           <w:bCs/>
-          <w:color w:val="70AD47" w:themeColor="accent6"/>
-          <w:lang w:val="en-GB"/>
-        </w:rPr>
-        <w:t>visualize</w:t>
-      </w:r>
-      <w:r>
-        <w:rPr>
-          <w:color w:val="70AD47" w:themeColor="accent6"/>
-          <w:lang w:val="en-GB"/>
-        </w:rPr>
-        <w:t xml:space="preserve"> them</w:t>
-      </w:r>
-      <w:r>
-        <w:rPr>
-          <w:color w:val="FFC000" w:themeColor="accent4"/>
-          <w:lang w:val="en-GB"/>
-        </w:rPr>
-        <w:t xml:space="preserve">. </w:t>
-      </w:r>
-      <w:r>
-        <w:rPr>
-          <w:color w:val="FFD966" w:themeColor="accent4" w:themeTint="99"/>
-          <w:lang w:val="en-GB"/>
-        </w:rPr>
-        <w:t xml:space="preserve">Is there </w:t>
-      </w:r>
-      <w:r>
-        <w:rPr>
-          <w:color w:val="FFD966" w:themeColor="accent4" w:themeTint="99"/>
-          <w:lang w:val="en-GB"/>
-        </w:rPr>
-        <w:t xml:space="preserve">any other metric </w:t>
-      </w:r>
-      <w:commentRangeStart w:id="4"/>
-      <w:commentRangeStart w:id="5"/>
-      <w:r>
-        <w:rPr>
-          <w:color w:val="FFD966" w:themeColor="accent4" w:themeTint="99"/>
-          <w:lang w:val="en-GB"/>
-        </w:rPr>
-        <w:t xml:space="preserve">you may wish to </w:t>
-      </w:r>
-      <w:r>
-        <w:rPr>
-          <w:color w:val="FFD966" w:themeColor="accent4" w:themeTint="99"/>
-          <w:lang w:val="en-GB"/>
-        </w:rPr>
-        <w:t>evaluate</w:t>
-      </w:r>
-      <w:r>
-        <w:rPr>
-          <w:color w:val="FFD966" w:themeColor="accent4" w:themeTint="99"/>
-          <w:lang w:val="en-GB"/>
-        </w:rPr>
-        <w:t>?</w:t>
-      </w:r>
-      <w:commentRangeEnd w:id="4"/>
-      <w:r>
-        <w:rPr>
-          <w:rStyle w:val="Odkaznakoment"/>
-        </w:rPr>
-        <w:commentReference w:id="4"/>
-      </w:r>
-      <w:commentRangeEnd w:id="5"/>
-      <w:r>
-        <w:rPr>
-          <w:rStyle w:val="Odkaznakoment"/>
-        </w:rPr>
-        <w:commentReference w:id="5"/>
+          <w:i/>
+          <w:iCs/>
+          <w:color w:val="0070C0"/>
+          <w:lang w:val="en-US"/>
+        </w:rPr>
+        <w:t>t</w:t>
+      </w:r>
+      <w:r>
+        <w:rPr>
+          <w:b/>
+          <w:bCs/>
+          <w:i/>
+          <w:iCs/>
+          <w:color w:val="0070C0"/>
+          <w:lang w:val="en-US"/>
+        </w:rPr>
+        <w:t>here:</w:t>
+      </w:r>
+    </w:p>
+    <w:p>
+      <w:pPr>
+        <w:pStyle w:val="Odstavecseseznamem"/>
+        <w:numPr>
+          <w:ilvl w:val="2"/>
+          <w:numId w:val="3"/>
+        </w:numPr>
+        <w:rPr>
+          <w:b/>
+          <w:bCs/>
+          <w:i/>
+          <w:iCs/>
+          <w:color w:val="0070C0"/>
+          <w:lang w:val="en-US"/>
+        </w:rPr>
+      </w:pPr>
+      <w:r>
+        <w:rPr>
+          <w:b/>
+          <w:bCs/>
+          <w:i/>
+          <w:iCs/>
+          <w:color w:val="0070C0"/>
+          <w:lang w:val="en-US"/>
+        </w:rPr>
+        <w:t xml:space="preserve">data distribution within groups, </w:t>
+      </w:r>
+    </w:p>
+    <w:p>
+      <w:pPr>
+        <w:pStyle w:val="Odstavecseseznamem"/>
+        <w:numPr>
+          <w:ilvl w:val="2"/>
+          <w:numId w:val="3"/>
+        </w:numPr>
+        <w:rPr>
+          <w:b/>
+          <w:bCs/>
+          <w:i/>
+          <w:iCs/>
+          <w:color w:val="0070C0"/>
+          <w:lang w:val="en-US"/>
+        </w:rPr>
+      </w:pPr>
+      <w:r>
+        <w:rPr>
+          <w:b/>
+          <w:bCs/>
+          <w:i/>
+          <w:iCs/>
+          <w:color w:val="0070C0"/>
+          <w:lang w:val="en-US"/>
+        </w:rPr>
+        <w:t xml:space="preserve">outlier detection, </w:t>
+      </w:r>
+    </w:p>
+    <w:p>
+      <w:pPr>
+        <w:pStyle w:val="Odstavecseseznamem"/>
+        <w:numPr>
+          <w:ilvl w:val="2"/>
+          <w:numId w:val="3"/>
+        </w:numPr>
+        <w:rPr>
+          <w:b/>
+          <w:bCs/>
+          <w:i/>
+          <w:iCs/>
+          <w:color w:val="0070C0"/>
+          <w:lang w:val="en-US"/>
+        </w:rPr>
+      </w:pPr>
+      <w:r>
+        <w:rPr>
+          <w:b/>
+          <w:bCs/>
+          <w:i/>
+          <w:iCs/>
+          <w:color w:val="0070C0"/>
+          <w:lang w:val="en-US"/>
+        </w:rPr>
+        <w:t>histograms of occurrence,</w:t>
+      </w:r>
+    </w:p>
+    <w:p>
+      <w:pPr>
+        <w:pStyle w:val="Odstavecseseznamem"/>
+        <w:numPr>
+          <w:ilvl w:val="2"/>
+          <w:numId w:val="3"/>
+        </w:numPr>
+        <w:rPr>
+          <w:b/>
+          <w:bCs/>
+          <w:i/>
+          <w:iCs/>
+          <w:color w:val="0070C0"/>
+          <w:lang w:val="en-US"/>
+        </w:rPr>
+      </w:pPr>
+      <w:r>
+        <w:rPr>
+          <w:b/>
+          <w:bCs/>
+          <w:i/>
+          <w:iCs/>
+          <w:color w:val="0070C0"/>
+          <w:lang w:val="en-US"/>
+        </w:rPr>
+        <w:t>visualization of averages</w:t>
+      </w:r>
+    </w:p>
+    <w:p>
+      <w:pPr>
+        <w:pStyle w:val="Odstavecseseznamem"/>
+        <w:numPr>
+          <w:ilvl w:val="1"/>
+          <w:numId w:val="3"/>
+        </w:numPr>
+        <w:rPr>
+          <w:b/>
+          <w:bCs/>
+          <w:i/>
+          <w:iCs/>
+          <w:color w:val="0070C0"/>
+          <w:lang w:val="en-US"/>
+        </w:rPr>
+      </w:pPr>
+      <w:r>
+        <w:rPr>
+          <w:b/>
+          <w:bCs/>
+          <w:i/>
+          <w:iCs/>
+          <w:color w:val="0070C0"/>
+          <w:lang w:val="en-US"/>
+        </w:rPr>
+        <w:t>Due to the frequency of occurrence, I also visualized the comparison of the two groups for the most frequent number of items in the orders.</w:t>
       </w:r>
     </w:p>
     <w:p>
@@ -2468,44 +3450,107 @@
           <w:numId w:val="3"/>
         </w:numPr>
         <w:rPr>
-          <w:color w:val="FFC000"/>
-          <w:lang w:val="en-US"/>
-        </w:rPr>
-      </w:pPr>
-      <w:r>
-        <w:rPr>
-          <w:color w:val="FFC000"/>
+          <w:color w:val="0070C0"/>
+          <w:lang w:val="en-US"/>
+        </w:rPr>
+      </w:pPr>
+      <w:r>
+        <w:rPr>
+          <w:color w:val="0070C0"/>
           <w:lang w:val="en-GB"/>
         </w:rPr>
         <w:t xml:space="preserve">Do you observe </w:t>
       </w:r>
       <w:r>
         <w:rPr>
-          <w:color w:val="FFC000"/>
+          <w:color w:val="0070C0"/>
           <w:lang w:val="en-GB"/>
         </w:rPr>
         <w:t xml:space="preserve">any </w:t>
       </w:r>
       <w:r>
         <w:rPr>
-          <w:color w:val="FFC000"/>
+          <w:color w:val="0070C0"/>
           <w:lang w:val="en-GB"/>
         </w:rPr>
         <w:t xml:space="preserve">differences between </w:t>
       </w:r>
       <w:r>
         <w:rPr>
-          <w:color w:val="FFC000"/>
+          <w:color w:val="0070C0"/>
           <w:lang w:val="en-GB"/>
         </w:rPr>
         <w:t xml:space="preserve">both </w:t>
       </w:r>
       <w:r>
         <w:rPr>
-          <w:color w:val="FFC000"/>
+          <w:color w:val="0070C0"/>
           <w:lang w:val="en-GB"/>
         </w:rPr>
         <w:t>countries?</w:t>
+      </w:r>
+    </w:p>
+    <w:p>
+      <w:pPr>
+        <w:pStyle w:val="Odstavecseseznamem"/>
+        <w:numPr>
+          <w:ilvl w:val="1"/>
+          <w:numId w:val="3"/>
+        </w:numPr>
+        <w:rPr>
+          <w:b/>
+          <w:bCs/>
+          <w:i/>
+          <w:iCs/>
+          <w:color w:val="0070C0"/>
+          <w:lang w:val="en-US"/>
+        </w:rPr>
+      </w:pPr>
+      <w:r>
+        <w:rPr>
+          <w:b/>
+          <w:bCs/>
+          <w:i/>
+          <w:iCs/>
+          <w:color w:val="0070C0"/>
+          <w:lang w:val="en-US"/>
+        </w:rPr>
+        <w:t xml:space="preserve">Answers above or in </w:t>
+      </w:r>
+      <w:proofErr w:type="spellStart"/>
+      <w:r>
+        <w:rPr>
+          <w:b/>
+          <w:bCs/>
+          <w:i/>
+          <w:iCs/>
+          <w:color w:val="0070C0"/>
+          <w:lang w:val="en-US"/>
+        </w:rPr>
+        <w:t>jupyter</w:t>
+      </w:r>
+      <w:proofErr w:type="spellEnd"/>
+      <w:r>
+        <w:rPr>
+          <w:b/>
+          <w:bCs/>
+          <w:i/>
+          <w:iCs/>
+          <w:color w:val="0070C0"/>
+          <w:lang w:val="en-US"/>
+        </w:rPr>
+        <w:t xml:space="preserve"> file</w:t>
+      </w:r>
+      <w:r>
+        <w:rPr>
+          <w:b/>
+          <w:bCs/>
+          <w:i/>
+          <w:iCs/>
+          <w:color w:val="0070C0"/>
+          <w:lang w:val="en-US"/>
+        </w:rPr>
+        <w:t>.</w:t>
       </w:r>
     </w:p>
     <w:p>
@@ -2662,8 +3707,6 @@
           <w:lang w:val="en-US"/>
         </w:rPr>
       </w:pPr>
-      <w:commentRangeStart w:id="6"/>
-      <w:commentRangeStart w:id="7"/>
       <w:r>
         <w:rPr>
           <w:color w:val="70AD47" w:themeColor="accent6"/>
@@ -2722,28 +3765,68 @@
         </w:rPr>
         <w:t>r of this group. Propose a solution to this problem.</w:t>
       </w:r>
-      <w:commentRangeEnd w:id="6"/>
-      <w:r>
-        <w:rPr>
-          <w:rStyle w:val="Odkaznakoment"/>
+      <w:r>
+        <w:rPr>
           <w:color w:val="70AD47" w:themeColor="accent6"/>
-        </w:rPr>
-        <w:commentReference w:id="6"/>
-      </w:r>
-      <w:commentRangeEnd w:id="7"/>
-      <w:r>
-        <w:rPr>
-          <w:rStyle w:val="Odkaznakoment"/>
+          <w:lang w:val="en-GB"/>
+        </w:rPr>
+        <w:t xml:space="preserve"> </w:t>
+      </w:r>
+    </w:p>
+    <w:p>
+      <w:pPr>
+        <w:pStyle w:val="Odstavecseseznamem"/>
+        <w:numPr>
+          <w:ilvl w:val="2"/>
+          <w:numId w:val="3"/>
+        </w:numPr>
+        <w:rPr>
+          <w:b/>
+          <w:bCs/>
+          <w:i/>
+          <w:iCs/>
           <w:color w:val="70AD47" w:themeColor="accent6"/>
-        </w:rPr>
-        <w:commentReference w:id="7"/>
-      </w:r>
-      <w:r>
-        <w:rPr>
+          <w:lang w:val="en-US"/>
+        </w:rPr>
+      </w:pPr>
+      <w:r>
+        <w:rPr>
+          <w:b/>
+          <w:bCs/>
+          <w:i/>
+          <w:iCs/>
           <w:color w:val="70AD47" w:themeColor="accent6"/>
-          <w:lang w:val="en-GB"/>
-        </w:rPr>
-        <w:t xml:space="preserve"> </w:t>
+          <w:lang w:val="en-US"/>
+        </w:rPr>
+        <w:t>by removing outliers (as I did for the data)</w:t>
+      </w:r>
+    </w:p>
+    <w:p>
+      <w:pPr>
+        <w:pStyle w:val="Odstavecseseznamem"/>
+        <w:numPr>
+          <w:ilvl w:val="2"/>
+          <w:numId w:val="3"/>
+        </w:numPr>
+        <w:rPr>
+          <w:b/>
+          <w:bCs/>
+          <w:i/>
+          <w:iCs/>
+          <w:color w:val="70AD47" w:themeColor="accent6"/>
+          <w:lang w:val="en-US"/>
+        </w:rPr>
+      </w:pPr>
+      <w:r>
+        <w:rPr>
+          <w:b/>
+          <w:bCs/>
+          <w:i/>
+          <w:iCs/>
+          <w:color w:val="70AD47" w:themeColor="accent6"/>
+          <w:lang w:val="en-US"/>
+        </w:rPr>
+        <w:t>z-score</w:t>
       </w:r>
     </w:p>
     <w:p>
@@ -2893,7 +3976,6 @@
         <w:rPr>
           <w:lang w:val="en-US"/>
         </w:rPr>
-        <w:lastRenderedPageBreak/>
         <w:t>We wish you a g</w:t>
       </w:r>
       <w:r>
@@ -2923,205 +4005,6 @@
     </w:sectPr>
   </w:body>
 </w:document>
-</file>
-
-<file path=word/comments.xml><?xml version="1.0" encoding="utf-8"?>
-<w:comments xmlns:wpc="http://schemas.microsoft.com/office/word/2010/wordprocessingCanvas" xmlns:cx="http://schemas.microsoft.com/office/drawing/2014/chartex" xmlns:cx1="http://schemas.microsoft.com/office/drawing/2015/9/8/chartex" xmlns:cx2="http://schemas.microsoft.com/office/drawing/2015/10/21/chartex" xmlns:cx3="http://schemas.microsoft.com/office/drawing/2016/5/9/chartex" xmlns:cx4="http://schemas.microsoft.com/office/drawing/2016/5/10/chartex" xmlns:cx5="http://schemas.microsoft.com/office/drawing/2016/5/11/chartex" xmlns:cx6="http://schemas.microsoft.com/office/drawing/2016/5/12/chartex" xmlns:cx7="http://schemas.microsoft.com/office/drawing/2016/5/13/chartex" xmlns:cx8="http://schemas.microsoft.com/office/drawing/2016/5/14/chartex" xmlns:mc="http://schemas.openxmlformats.org/markup-compatibility/2006" xmlns:aink="http://schemas.microsoft.com/office/drawing/2016/ink" xmlns:am3d="http://schemas.microsoft.com/office/drawing/2017/model3d" xmlns:o="urn:schemas-microsoft-com:office:office" xmlns:oel="http://schemas.microsoft.com/office/2019/extlst" xmlns:r="http://schemas.openxmlformats.org/officeDocument/2006/relationships" xmlns:m="http://schemas.openxmlformats.org/officeDocument/2006/math" xmlns:v="urn:schemas-microsoft-com:vml" xmlns:wp14="http://schemas.microsoft.com/office/word/2010/wordprocessingDrawing" xmlns:wp="http://schemas.openxmlformats.org/drawingml/2006/wordprocessingDrawing" xmlns:w10="urn:schemas-microsoft-com:office:word" xmlns:w="http://schemas.openxmlformats.org/wordprocessingml/2006/main" xmlns:w14="http://schemas.microsoft.com/office/word/2010/wordml" xmlns:w15="http://schemas.microsoft.com/office/word/2012/wordml" xmlns:w16cex="http://schemas.microsoft.com/office/word/2018/wordml/cex" xmlns:w16cid="http://schemas.microsoft.com/office/word/2016/wordml/cid" xmlns:w16="http://schemas.microsoft.com/office/word/2018/wordml" xmlns:w16sdtdh="http://schemas.microsoft.com/office/word/2020/wordml/sdtdatahash" xmlns:w16se="http://schemas.microsoft.com/office/word/2015/wordml/symex" xmlns:wpg="http://schemas.microsoft.com/office/word/2010/wordprocessingGroup" xmlns:wpi="http://schemas.microsoft.com/office/word/2010/wordprocessingInk" xmlns:wne="http://schemas.microsoft.com/office/word/2006/wordml" xmlns:wps="http://schemas.microsoft.com/office/word/2010/wordprocessingShape" mc:Ignorable="w14 w15 w16se w16cid w16 w16cex w16sdtdh wp14">
-  <w:comment w:id="0" w:author="Klára Martinásková" w:date="2023-09-03T17:37:00Z" w:initials="KM">
-    <w:p>
-      <w:pPr>
-        <w:pStyle w:val="Textkomente"/>
-      </w:pPr>
-      <w:r>
-        <w:rPr>
-          <w:rStyle w:val="Odkaznakoment"/>
-        </w:rPr>
-        <w:annotationRef/>
-      </w:r>
-      <w:r>
-        <w:rPr>
-          <w:lang w:val="en-US"/>
-        </w:rPr>
-        <w:t>no</w:t>
-      </w:r>
-    </w:p>
-  </w:comment>
-  <w:comment w:id="1" w:author="Klára Martinásková" w:date="2023-08-30T21:20:00Z" w:initials="KM">
-    <w:p>
-      <w:pPr>
-        <w:pStyle w:val="Textkomente"/>
-      </w:pPr>
-      <w:r>
-        <w:rPr>
-          <w:rStyle w:val="Odkaznakoment"/>
-        </w:rPr>
-        <w:annotationRef/>
-      </w:r>
-      <w:r>
-        <w:t>abUser není 99, ale nan</w:t>
-      </w:r>
-    </w:p>
-  </w:comment>
-  <w:comment w:id="2" w:author="Klára Martinásková" w:date="2023-09-03T15:48:00Z" w:initials="KM">
-    <w:p>
-      <w:pPr>
-        <w:pStyle w:val="Textkomente"/>
-      </w:pPr>
-      <w:r>
-        <w:rPr>
-          <w:rStyle w:val="Odkaznakoment"/>
-        </w:rPr>
-        <w:annotationRef/>
-      </w:r>
-      <w:r>
-        <w:rPr>
-          <w:lang w:val="en-US"/>
-        </w:rPr>
-        <w:t>This values are for my AB test not relevant, so thanks inner join I actually drop them</w:t>
-      </w:r>
-    </w:p>
-  </w:comment>
-  <w:comment w:id="3" w:author="Klára Martinásková" w:date="2023-09-02T11:26:00Z" w:initials="KM">
-    <w:p>
-      <w:pPr>
-        <w:pStyle w:val="Textkomente"/>
-        <w:rPr>
-          <w:lang w:val="en-US"/>
-        </w:rPr>
-      </w:pPr>
-      <w:r>
-        <w:rPr>
-          <w:rStyle w:val="Odkaznakoment"/>
-        </w:rPr>
-        <w:annotationRef/>
-      </w:r>
-      <w:r>
-        <w:rPr>
-          <w:lang w:val="en-US"/>
-        </w:rPr>
-        <w:t>Outliner'</w:t>
-      </w:r>
-      <w:r>
-        <w:t>!!</w:t>
-      </w:r>
-    </w:p>
-  </w:comment>
-  <w:comment w:id="4" w:author="Klára Martinásková" w:date="2023-09-02T15:11:00Z" w:initials="KM">
-    <w:p>
-      <w:pPr>
-        <w:pStyle w:val="Textkomente"/>
-      </w:pPr>
-      <w:r>
-        <w:rPr>
-          <w:rStyle w:val="Odkaznakoment"/>
-        </w:rPr>
-        <w:annotationRef/>
-      </w:r>
-      <w:r>
-        <w:rPr>
-          <w:lang w:val="en-US"/>
-        </w:rPr>
-        <w:t>isNew?</w:t>
-      </w:r>
-    </w:p>
-  </w:comment>
-  <w:comment w:id="5" w:author="Klára Martinásková" w:date="2023-09-02T22:15:00Z" w:initials="KM">
-    <w:p>
-      <w:pPr>
-        <w:pStyle w:val="Textkomente"/>
-      </w:pPr>
-      <w:r>
-        <w:rPr>
-          <w:rStyle w:val="Odkaznakoment"/>
-        </w:rPr>
-        <w:annotationRef/>
-      </w:r>
-      <w:r>
-        <w:rPr>
-          <w:lang w:val="en-US"/>
-        </w:rPr>
-        <w:t>Metric, takze asi ne prumer ale neco jineho</w:t>
-      </w:r>
-    </w:p>
-  </w:comment>
-  <w:comment w:id="6" w:author="Klára Martinásková" w:date="2023-09-02T22:21:00Z" w:initials="KM">
-    <w:p>
-      <w:pPr>
-        <w:pStyle w:val="Textkomente"/>
-      </w:pPr>
-      <w:r>
-        <w:rPr>
-          <w:rStyle w:val="Odkaznakoment"/>
-        </w:rPr>
-        <w:annotationRef/>
-      </w:r>
-      <w:r>
-        <w:rPr>
-          <w:lang w:val="en-US"/>
-        </w:rPr>
-        <w:t>Odstraneni hodnoty, jak jsem to uz udelala po vizualnim hodnoceni?</w:t>
-      </w:r>
-    </w:p>
-  </w:comment>
-  <w:comment w:id="7" w:author="Klára Martinásková" w:date="2023-09-02T23:11:00Z" w:initials="KM">
-    <w:p>
-      <w:pPr>
-        <w:pStyle w:val="Textkomente"/>
-      </w:pPr>
-      <w:r>
-        <w:rPr>
-          <w:rStyle w:val="Odkaznakoment"/>
-        </w:rPr>
-        <w:annotationRef/>
-      </w:r>
-      <w:r>
-        <w:rPr>
-          <w:lang w:val="en-US"/>
-        </w:rPr>
-        <w:t>Zscore</w:t>
-      </w:r>
-    </w:p>
-  </w:comment>
-</w:comments>
-</file>
-
-<file path=word/commentsExtended.xml><?xml version="1.0" encoding="utf-8"?>
-<w15:commentsEx xmlns:wpc="http://schemas.microsoft.com/office/word/2010/wordprocessingCanvas" xmlns:cx="http://schemas.microsoft.com/office/drawing/2014/chartex" xmlns:cx1="http://schemas.microsoft.com/office/drawing/2015/9/8/chartex" xmlns:cx2="http://schemas.microsoft.com/office/drawing/2015/10/21/chartex" xmlns:cx3="http://schemas.microsoft.com/office/drawing/2016/5/9/chartex" xmlns:cx4="http://schemas.microsoft.com/office/drawing/2016/5/10/chartex" xmlns:cx5="http://schemas.microsoft.com/office/drawing/2016/5/11/chartex" xmlns:cx6="http://schemas.microsoft.com/office/drawing/2016/5/12/chartex" xmlns:cx7="http://schemas.microsoft.com/office/drawing/2016/5/13/chartex" xmlns:cx8="http://schemas.microsoft.com/office/drawing/2016/5/14/chartex" xmlns:mc="http://schemas.openxmlformats.org/markup-compatibility/2006" xmlns:aink="http://schemas.microsoft.com/office/drawing/2016/ink" xmlns:am3d="http://schemas.microsoft.com/office/drawing/2017/model3d" xmlns:o="urn:schemas-microsoft-com:office:office" xmlns:oel="http://schemas.microsoft.com/office/2019/extlst" xmlns:r="http://schemas.openxmlformats.org/officeDocument/2006/relationships" xmlns:m="http://schemas.openxmlformats.org/officeDocument/2006/math" xmlns:v="urn:schemas-microsoft-com:vml" xmlns:wp14="http://schemas.microsoft.com/office/word/2010/wordprocessingDrawing" xmlns:wp="http://schemas.openxmlformats.org/drawingml/2006/wordprocessingDrawing" xmlns:w10="urn:schemas-microsoft-com:office:word" xmlns:w="http://schemas.openxmlformats.org/wordprocessingml/2006/main" xmlns:w14="http://schemas.microsoft.com/office/word/2010/wordml" xmlns:w15="http://schemas.microsoft.com/office/word/2012/wordml" xmlns:w16cex="http://schemas.microsoft.com/office/word/2018/wordml/cex" xmlns:w16cid="http://schemas.microsoft.com/office/word/2016/wordml/cid" xmlns:w16="http://schemas.microsoft.com/office/word/2018/wordml" xmlns:w16sdtdh="http://schemas.microsoft.com/office/word/2020/wordml/sdtdatahash" xmlns:w16se="http://schemas.microsoft.com/office/word/2015/wordml/symex" xmlns:wpg="http://schemas.microsoft.com/office/word/2010/wordprocessingGroup" xmlns:wpi="http://schemas.microsoft.com/office/word/2010/wordprocessingInk" xmlns:wne="http://schemas.microsoft.com/office/word/2006/wordml" xmlns:wps="http://schemas.microsoft.com/office/word/2010/wordprocessingShape" mc:Ignorable="w14 w15 w16se w16cid w16 w16cex w16sdtdh wp14">
-  <w15:commentEx w15:paraId="2EA7AB4B" w15:done="0"/>
-  <w15:commentEx w15:paraId="2103798F" w15:done="0"/>
-  <w15:commentEx w15:paraId="68FBF783" w15:done="0"/>
-  <w15:commentEx w15:paraId="666E9653" w15:done="0"/>
-  <w15:commentEx w15:paraId="7B1D7354" w15:done="0"/>
-  <w15:commentEx w15:paraId="06C245D3" w15:paraIdParent="7B1D7354" w15:done="0"/>
-  <w15:commentEx w15:paraId="05E0951D" w15:done="0"/>
-  <w15:commentEx w15:paraId="2F09F7AC" w15:paraIdParent="05E0951D" w15:done="0"/>
-</w15:commentsEx>
-</file>
-
-<file path=word/commentsExtensible.xml><?xml version="1.0" encoding="utf-8"?>
-<w16cex:commentsExtensible xmlns:wpc="http://schemas.microsoft.com/office/word/2010/wordprocessingCanvas" xmlns:cx="http://schemas.microsoft.com/office/drawing/2014/chartex" xmlns:cx1="http://schemas.microsoft.com/office/drawing/2015/9/8/chartex" xmlns:cx2="http://schemas.microsoft.com/office/drawing/2015/10/21/chartex" xmlns:cx3="http://schemas.microsoft.com/office/drawing/2016/5/9/chartex" xmlns:cx4="http://schemas.microsoft.com/office/drawing/2016/5/10/chartex" xmlns:cx5="http://schemas.microsoft.com/office/drawing/2016/5/11/chartex" xmlns:cx6="http://schemas.microsoft.com/office/drawing/2016/5/12/chartex" xmlns:cx7="http://schemas.microsoft.com/office/drawing/2016/5/13/chartex" xmlns:cx8="http://schemas.microsoft.com/office/drawing/2016/5/14/chartex" xmlns:cr="http://schemas.microsoft.com/office/comments/2020/reactions" xmlns:mc="http://schemas.openxmlformats.org/markup-compatibility/2006" xmlns:aink="http://schemas.microsoft.com/office/drawing/2016/ink" xmlns:am3d="http://schemas.microsoft.com/office/drawing/2017/model3d" xmlns:o="urn:schemas-microsoft-com:office:office" xmlns:oel="http://schemas.microsoft.com/office/2019/extlst" xmlns:r="http://schemas.openxmlformats.org/officeDocument/2006/relationships" xmlns:m="http://schemas.openxmlformats.org/officeDocument/2006/math" xmlns:v="urn:schemas-microsoft-com:vml" xmlns:wp14="http://schemas.microsoft.com/office/word/2010/wordprocessingDrawing" xmlns:wp="http://schemas.openxmlformats.org/drawingml/2006/wordprocessingDrawing" xmlns:w10="urn:schemas-microsoft-com:office:word" xmlns:w="http://schemas.openxmlformats.org/wordprocessingml/2006/main" xmlns:w14="http://schemas.microsoft.com/office/word/2010/wordml" xmlns:w15="http://schemas.microsoft.com/office/word/2012/wordml" xmlns:w16cex="http://schemas.microsoft.com/office/word/2018/wordml/cex" xmlns:w16cid="http://schemas.microsoft.com/office/word/2016/wordml/cid" xmlns:w16="http://schemas.microsoft.com/office/word/2018/wordml" xmlns:w16sdtdh="http://schemas.microsoft.com/office/word/2020/wordml/sdtdatahash" xmlns:w16se="http://schemas.microsoft.com/office/word/2015/wordml/symex" xmlns:wpg="http://schemas.microsoft.com/office/word/2010/wordprocessingGroup" xmlns:wpi="http://schemas.microsoft.com/office/word/2010/wordprocessingInk" xmlns:wne="http://schemas.microsoft.com/office/word/2006/wordml" xmlns:wps="http://schemas.microsoft.com/office/word/2010/wordprocessingShape" mc:Ignorable="w14 w15 w16se w16cid w16 w16cex w16sdtdh cr wp14">
-  <w16cex:commentExtensible w16cex:durableId="289F42F3" w16cex:dateUtc="2023-09-03T15:37:00Z"/>
-  <w16cex:commentExtensible w16cex:durableId="289A3114" w16cex:dateUtc="2023-08-30T19:20:00Z"/>
-  <w16cex:commentExtensible w16cex:durableId="289F2931" w16cex:dateUtc="2023-09-03T13:48:00Z"/>
-  <w16cex:commentExtensible w16cex:durableId="289D9A76" w16cex:dateUtc="2023-09-02T09:26:00Z"/>
-  <w16cex:commentExtensible w16cex:durableId="289DCF3A" w16cex:dateUtc="2023-09-02T13:11:00Z"/>
-  <w16cex:commentExtensible w16cex:durableId="289E3289" w16cex:dateUtc="2023-09-02T20:15:00Z"/>
-  <w16cex:commentExtensible w16cex:durableId="289E33CE" w16cex:dateUtc="2023-09-02T20:21:00Z"/>
-  <w16cex:commentExtensible w16cex:durableId="289E3FB5" w16cex:dateUtc="2023-09-02T21:11:00Z"/>
-</w16cex:commentsExtensible>
-</file>
-
-<file path=word/commentsIds.xml><?xml version="1.0" encoding="utf-8"?>
-<w16cid:commentsIds xmlns:wpc="http://schemas.microsoft.com/office/word/2010/wordprocessingCanvas" xmlns:cx="http://schemas.microsoft.com/office/drawing/2014/chartex" xmlns:cx1="http://schemas.microsoft.com/office/drawing/2015/9/8/chartex" xmlns:cx2="http://schemas.microsoft.com/office/drawing/2015/10/21/chartex" xmlns:cx3="http://schemas.microsoft.com/office/drawing/2016/5/9/chartex" xmlns:cx4="http://schemas.microsoft.com/office/drawing/2016/5/10/chartex" xmlns:cx5="http://schemas.microsoft.com/office/drawing/2016/5/11/chartex" xmlns:cx6="http://schemas.microsoft.com/office/drawing/2016/5/12/chartex" xmlns:cx7="http://schemas.microsoft.com/office/drawing/2016/5/13/chartex" xmlns:cx8="http://schemas.microsoft.com/office/drawing/2016/5/14/chartex" xmlns:mc="http://schemas.openxmlformats.org/markup-compatibility/2006" xmlns:aink="http://schemas.microsoft.com/office/drawing/2016/ink" xmlns:am3d="http://schemas.microsoft.com/office/drawing/2017/model3d" xmlns:o="urn:schemas-microsoft-com:office:office" xmlns:oel="http://schemas.microsoft.com/office/2019/extlst" xmlns:r="http://schemas.openxmlformats.org/officeDocument/2006/relationships" xmlns:m="http://schemas.openxmlformats.org/officeDocument/2006/math" xmlns:v="urn:schemas-microsoft-com:vml" xmlns:wp14="http://schemas.microsoft.com/office/word/2010/wordprocessingDrawing" xmlns:wp="http://schemas.openxmlformats.org/drawingml/2006/wordprocessingDrawing" xmlns:w10="urn:schemas-microsoft-com:office:word" xmlns:w="http://schemas.openxmlformats.org/wordprocessingml/2006/main" xmlns:w14="http://schemas.microsoft.com/office/word/2010/wordml" xmlns:w15="http://schemas.microsoft.com/office/word/2012/wordml" xmlns:w16cex="http://schemas.microsoft.com/office/word/2018/wordml/cex" xmlns:w16cid="http://schemas.microsoft.com/office/word/2016/wordml/cid" xmlns:w16="http://schemas.microsoft.com/office/word/2018/wordml" xmlns:w16sdtdh="http://schemas.microsoft.com/office/word/2020/wordml/sdtdatahash" xmlns:w16se="http://schemas.microsoft.com/office/word/2015/wordml/symex" xmlns:wpg="http://schemas.microsoft.com/office/word/2010/wordprocessingGroup" xmlns:wpi="http://schemas.microsoft.com/office/word/2010/wordprocessingInk" xmlns:wne="http://schemas.microsoft.com/office/word/2006/wordml" xmlns:wps="http://schemas.microsoft.com/office/word/2010/wordprocessingShape" mc:Ignorable="w14 w15 w16se w16cid w16 w16cex w16sdtdh wp14">
-  <w16cid:commentId w16cid:paraId="2EA7AB4B" w16cid:durableId="289F42F3"/>
-  <w16cid:commentId w16cid:paraId="2103798F" w16cid:durableId="289A3114"/>
-  <w16cid:commentId w16cid:paraId="68FBF783" w16cid:durableId="289F2931"/>
-  <w16cid:commentId w16cid:paraId="666E9653" w16cid:durableId="289D9A76"/>
-  <w16cid:commentId w16cid:paraId="7B1D7354" w16cid:durableId="289DCF3A"/>
-  <w16cid:commentId w16cid:paraId="06C245D3" w16cid:durableId="289E3289"/>
-  <w16cid:commentId w16cid:paraId="05E0951D" w16cid:durableId="289E33CE"/>
-  <w16cid:commentId w16cid:paraId="2F09F7AC" w16cid:durableId="289E3FB5"/>
-</w16cid:commentsIds>
 </file>
 
 <file path=word/numbering.xml><?xml version="1.0" encoding="utf-8"?>
@@ -3267,7 +4150,7 @@
         <w:rFonts w:ascii="Courier New" w:hAnsi="Courier New" w:cs="Courier New" w:hint="default"/>
       </w:rPr>
     </w:lvl>
-    <w:lvl w:ilvl="2" w:tplc="04050005" w:tentative="1">
+    <w:lvl w:ilvl="2" w:tplc="04050005">
       <w:start w:val="1"/>
       <w:numFmt w:val="bullet"/>
       <w:lvlText w:val=""/>
@@ -3466,6 +4349,118 @@
     </w:lvl>
   </w:abstractNum>
   <w:abstractNum w:abstractNumId="3" w15:restartNumberingAfterBreak="0">
+    <w:nsid w:val="48551A91"/>
+    <w:multiLevelType w:val="hybridMultilevel"/>
+    <w:tmpl w:val="B0764BE4"/>
+    <w:lvl w:ilvl="0" w:tplc="9E7EE124">
+      <w:numFmt w:val="bullet"/>
+      <w:lvlText w:val="-"/>
+      <w:lvlJc w:val="left"/>
+      <w:pPr>
+        <w:ind w:left="1080" w:hanging="360"/>
+      </w:pPr>
+      <w:rPr>
+        <w:rFonts w:ascii="Calibri" w:eastAsiaTheme="minorHAnsi" w:hAnsi="Calibri" w:cs="Calibri" w:hint="default"/>
+      </w:rPr>
+    </w:lvl>
+    <w:lvl w:ilvl="1" w:tplc="04050003">
+      <w:start w:val="1"/>
+      <w:numFmt w:val="bullet"/>
+      <w:lvlText w:val="o"/>
+      <w:lvlJc w:val="left"/>
+      <w:pPr>
+        <w:ind w:left="1800" w:hanging="360"/>
+      </w:pPr>
+      <w:rPr>
+        <w:rFonts w:ascii="Courier New" w:hAnsi="Courier New" w:cs="Courier New" w:hint="default"/>
+      </w:rPr>
+    </w:lvl>
+    <w:lvl w:ilvl="2" w:tplc="04050005" w:tentative="1">
+      <w:start w:val="1"/>
+      <w:numFmt w:val="bullet"/>
+      <w:lvlText w:val=""/>
+      <w:lvlJc w:val="left"/>
+      <w:pPr>
+        <w:ind w:left="2520" w:hanging="360"/>
+      </w:pPr>
+      <w:rPr>
+        <w:rFonts w:ascii="Wingdings" w:hAnsi="Wingdings" w:hint="default"/>
+      </w:rPr>
+    </w:lvl>
+    <w:lvl w:ilvl="3" w:tplc="04050001" w:tentative="1">
+      <w:start w:val="1"/>
+      <w:numFmt w:val="bullet"/>
+      <w:lvlText w:val=""/>
+      <w:lvlJc w:val="left"/>
+      <w:pPr>
+        <w:ind w:left="3240" w:hanging="360"/>
+      </w:pPr>
+      <w:rPr>
+        <w:rFonts w:ascii="Symbol" w:hAnsi="Symbol" w:hint="default"/>
+      </w:rPr>
+    </w:lvl>
+    <w:lvl w:ilvl="4" w:tplc="04050003" w:tentative="1">
+      <w:start w:val="1"/>
+      <w:numFmt w:val="bullet"/>
+      <w:lvlText w:val="o"/>
+      <w:lvlJc w:val="left"/>
+      <w:pPr>
+        <w:ind w:left="3960" w:hanging="360"/>
+      </w:pPr>
+      <w:rPr>
+        <w:rFonts w:ascii="Courier New" w:hAnsi="Courier New" w:cs="Courier New" w:hint="default"/>
+      </w:rPr>
+    </w:lvl>
+    <w:lvl w:ilvl="5" w:tplc="04050005" w:tentative="1">
+      <w:start w:val="1"/>
+      <w:numFmt w:val="bullet"/>
+      <w:lvlText w:val=""/>
+      <w:lvlJc w:val="left"/>
+      <w:pPr>
+        <w:ind w:left="4680" w:hanging="360"/>
+      </w:pPr>
+      <w:rPr>
+        <w:rFonts w:ascii="Wingdings" w:hAnsi="Wingdings" w:hint="default"/>
+      </w:rPr>
+    </w:lvl>
+    <w:lvl w:ilvl="6" w:tplc="04050001" w:tentative="1">
+      <w:start w:val="1"/>
+      <w:numFmt w:val="bullet"/>
+      <w:lvlText w:val=""/>
+      <w:lvlJc w:val="left"/>
+      <w:pPr>
+        <w:ind w:left="5400" w:hanging="360"/>
+      </w:pPr>
+      <w:rPr>
+        <w:rFonts w:ascii="Symbol" w:hAnsi="Symbol" w:hint="default"/>
+      </w:rPr>
+    </w:lvl>
+    <w:lvl w:ilvl="7" w:tplc="04050003" w:tentative="1">
+      <w:start w:val="1"/>
+      <w:numFmt w:val="bullet"/>
+      <w:lvlText w:val="o"/>
+      <w:lvlJc w:val="left"/>
+      <w:pPr>
+        <w:ind w:left="6120" w:hanging="360"/>
+      </w:pPr>
+      <w:rPr>
+        <w:rFonts w:ascii="Courier New" w:hAnsi="Courier New" w:cs="Courier New" w:hint="default"/>
+      </w:rPr>
+    </w:lvl>
+    <w:lvl w:ilvl="8" w:tplc="04050005" w:tentative="1">
+      <w:start w:val="1"/>
+      <w:numFmt w:val="bullet"/>
+      <w:lvlText w:val=""/>
+      <w:lvlJc w:val="left"/>
+      <w:pPr>
+        <w:ind w:left="6840" w:hanging="360"/>
+      </w:pPr>
+      <w:rPr>
+        <w:rFonts w:ascii="Wingdings" w:hAnsi="Wingdings" w:hint="default"/>
+      </w:rPr>
+    </w:lvl>
+  </w:abstractNum>
+  <w:abstractNum w:abstractNumId="4" w15:restartNumberingAfterBreak="0">
     <w:nsid w:val="7C4F2B25"/>
     <w:multiLevelType w:val="hybridMultilevel"/>
     <w:tmpl w:val="DF5EBC6E"/>
@@ -3588,17 +4583,12 @@
     <w:abstractNumId w:val="1"/>
   </w:num>
   <w:num w:numId="4" w16cid:durableId="744571183">
+    <w:abstractNumId w:val="4"/>
+  </w:num>
+  <w:num w:numId="5" w16cid:durableId="2092040613">
     <w:abstractNumId w:val="3"/>
   </w:num>
 </w:numbering>
-</file>
-
-<file path=word/people.xml><?xml version="1.0" encoding="utf-8"?>
-<w15:people xmlns:wpc="http://schemas.microsoft.com/office/word/2010/wordprocessingCanvas" xmlns:cx="http://schemas.microsoft.com/office/drawing/2014/chartex" xmlns:cx1="http://schemas.microsoft.com/office/drawing/2015/9/8/chartex" xmlns:cx2="http://schemas.microsoft.com/office/drawing/2015/10/21/chartex" xmlns:cx3="http://schemas.microsoft.com/office/drawing/2016/5/9/chartex" xmlns:cx4="http://schemas.microsoft.com/office/drawing/2016/5/10/chartex" xmlns:cx5="http://schemas.microsoft.com/office/drawing/2016/5/11/chartex" xmlns:cx6="http://schemas.microsoft.com/office/drawing/2016/5/12/chartex" xmlns:cx7="http://schemas.microsoft.com/office/drawing/2016/5/13/chartex" xmlns:cx8="http://schemas.microsoft.com/office/drawing/2016/5/14/chartex" xmlns:mc="http://schemas.openxmlformats.org/markup-compatibility/2006" xmlns:aink="http://schemas.microsoft.com/office/drawing/2016/ink" xmlns:am3d="http://schemas.microsoft.com/office/drawing/2017/model3d" xmlns:o="urn:schemas-microsoft-com:office:office" xmlns:oel="http://schemas.microsoft.com/office/2019/extlst" xmlns:r="http://schemas.openxmlformats.org/officeDocument/2006/relationships" xmlns:m="http://schemas.openxmlformats.org/officeDocument/2006/math" xmlns:v="urn:schemas-microsoft-com:vml" xmlns:wp14="http://schemas.microsoft.com/office/word/2010/wordprocessingDrawing" xmlns:wp="http://schemas.openxmlformats.org/drawingml/2006/wordprocessingDrawing" xmlns:w10="urn:schemas-microsoft-com:office:word" xmlns:w="http://schemas.openxmlformats.org/wordprocessingml/2006/main" xmlns:w14="http://schemas.microsoft.com/office/word/2010/wordml" xmlns:w15="http://schemas.microsoft.com/office/word/2012/wordml" xmlns:w16cex="http://schemas.microsoft.com/office/word/2018/wordml/cex" xmlns:w16cid="http://schemas.microsoft.com/office/word/2016/wordml/cid" xmlns:w16="http://schemas.microsoft.com/office/word/2018/wordml" xmlns:w16sdtdh="http://schemas.microsoft.com/office/word/2020/wordml/sdtdatahash" xmlns:w16se="http://schemas.microsoft.com/office/word/2015/wordml/symex" xmlns:wpg="http://schemas.microsoft.com/office/word/2010/wordprocessingGroup" xmlns:wpi="http://schemas.microsoft.com/office/word/2010/wordprocessingInk" xmlns:wne="http://schemas.microsoft.com/office/word/2006/wordml" xmlns:wps="http://schemas.microsoft.com/office/word/2010/wordprocessingShape" mc:Ignorable="w14 w15 w16se w16cid w16 w16cex w16sdtdh wp14">
-  <w15:person w15:author="Klára Martinásková">
-    <w15:presenceInfo w15:providerId="Windows Live" w15:userId="3794dd853296d545"/>
-  </w15:person>
-</w15:people>
 </file>
 
 <file path=word/styles.xml><?xml version="1.0" encoding="utf-8"?>

</xml_diff>